<commit_message>
- Cresus.WorkflowDesigner est devenu Cresus.CorePlugIn.WorkflowDesigner (phase 1).
git-svn-id: https://svn.opac.ch/svn/cr/branches/vs2010@15051 787ff09c-d2b5-7842-b444-8dd0a418631d
</commit_message>
<xml_diff>
--- a/Epsitec.Cresus/External/Documentation/2010-11 To do list.docx
+++ b/Epsitec.Cresus/External/Documentation/2010-11 To do list.docx
@@ -24,8 +24,6 @@
       <w:r>
         <w:t>.</w:t>
       </w:r>
-      <w:bookmarkStart w:id="0" w:name="_GoBack"/>
-      <w:bookmarkEnd w:id="0"/>
     </w:p>
     <w:p>
       <w:pPr>
@@ -1328,24 +1326,18 @@
         <w:t>ArticleDefinition</w:t>
       </w:r>
       <w:r>
+        <w:t xml:space="preserve"> ont été complétées avec </w:t>
+      </w:r>
+      <w:r>
+        <w:rPr>
+          <w:i/>
+        </w:rPr>
+        <w:t>IBusinessLink</w:t>
+      </w:r>
+      <w:r>
         <w:t xml:space="preserve"> </w:t>
       </w:r>
       <w:r>
-        <w:t xml:space="preserve">ont été complétées </w:t>
-      </w:r>
-      <w:r>
-        <w:t xml:space="preserve">avec </w:t>
-      </w:r>
-      <w:r>
-        <w:rPr>
-          <w:i/>
-        </w:rPr>
-        <w:t>IBusinessLink</w:t>
-      </w:r>
-      <w:r>
-        <w:t xml:space="preserve"> </w:t>
-      </w:r>
-      <w:r>
         <w:t>pour</w:t>
       </w:r>
       <w:r>
@@ -1362,12 +1354,75 @@
       </w:r>
       <w:r>
         <w:br/>
-      </w:r>
-      <w:r>
         <w:t>Reste à voir comment cela affectera ensuite la comptabilisation (une compta par société ?).</w:t>
       </w:r>
     </w:p>
-    <w:p/>
+    <w:p>
+      <w:pPr>
+        <w:pStyle w:val="Heading2"/>
+      </w:pPr>
+      <w:r>
+        <w:t>Logique d’entreprise (haut niveau)</w:t>
+      </w:r>
+    </w:p>
+    <w:p>
+      <w:pPr>
+        <w:pStyle w:val="ListParagraph"/>
+        <w:numPr>
+          <w:ilvl w:val="0"/>
+          <w:numId w:val="3"/>
+        </w:numPr>
+      </w:pPr>
+      <w:r>
+        <w:t>Créer les workflows de base.</w:t>
+      </w:r>
+    </w:p>
+    <w:p>
+      <w:pPr>
+        <w:pStyle w:val="ListParagraph"/>
+        <w:numPr>
+          <w:ilvl w:val="0"/>
+          <w:numId w:val="3"/>
+        </w:numPr>
+      </w:pPr>
+      <w:r>
+        <w:t>Câbler la logique de gestion des documents.</w:t>
+      </w:r>
+    </w:p>
+    <w:p>
+      <w:pPr>
+        <w:pStyle w:val="ListParagraph"/>
+        <w:numPr>
+          <w:ilvl w:val="0"/>
+          <w:numId w:val="3"/>
+        </w:numPr>
+      </w:pPr>
+      <w:r>
+        <w:t xml:space="preserve">Cacher des éléments d’interface graphique (par ex. </w:t>
+      </w:r>
+      <w:r>
+        <w:rPr>
+          <w:i/>
+        </w:rPr>
+        <w:t>Sexe</w:t>
+      </w:r>
+      <w:r>
+        <w:t xml:space="preserve"> et </w:t>
+      </w:r>
+      <w:r>
+        <w:rPr>
+          <w:i/>
+        </w:rPr>
+        <w:t>Date de naissance</w:t>
+      </w:r>
+      <w:r>
+        <w:t xml:space="preserve"> pour une personne physique).</w:t>
+      </w:r>
+    </w:p>
+    <w:p>
+      <w:bookmarkStart w:id="0" w:name="_GoBack"/>
+      <w:bookmarkEnd w:id="0"/>
+    </w:p>
     <w:sectPr>
       <w:footerReference w:type="default" r:id="rId9"/>
       <w:pgSz w:w="11906" w:h="16838"/>
@@ -1593,7 +1648,7 @@
   <w:abstractNum w:abstractNumId="1">
     <w:nsid w:val="346A7344"/>
     <w:multiLevelType w:val="hybridMultilevel"/>
-    <w:tmpl w:val="F0C65ACC"/>
+    <w:tmpl w:val="4B0C8086"/>
     <w:lvl w:ilvl="0" w:tplc="100C000F">
       <w:start w:val="1"/>
       <w:numFmt w:val="decimal"/>
@@ -2269,6 +2324,119 @@
     </w:lvl>
   </w:abstractNum>
   <w:abstractNum w:abstractNumId="7">
+    <w:nsid w:val="49626975"/>
+    <w:multiLevelType w:val="hybridMultilevel"/>
+    <w:tmpl w:val="F0C65ACC"/>
+    <w:lvl w:ilvl="0" w:tplc="100C000F">
+      <w:start w:val="1"/>
+      <w:numFmt w:val="decimal"/>
+      <w:lvlText w:val="%1."/>
+      <w:lvlJc w:val="left"/>
+      <w:pPr>
+        <w:ind w:left="720" w:hanging="360"/>
+      </w:pPr>
+      <w:rPr>
+        <w:rFonts w:hint="default"/>
+      </w:rPr>
+    </w:lvl>
+    <w:lvl w:ilvl="1" w:tplc="100C0003" w:tentative="1">
+      <w:start w:val="1"/>
+      <w:numFmt w:val="bullet"/>
+      <w:lvlText w:val="o"/>
+      <w:lvlJc w:val="left"/>
+      <w:pPr>
+        <w:ind w:left="1440" w:hanging="360"/>
+      </w:pPr>
+      <w:rPr>
+        <w:rFonts w:ascii="Courier New" w:hAnsi="Courier New" w:cs="Courier New" w:hint="default"/>
+      </w:rPr>
+    </w:lvl>
+    <w:lvl w:ilvl="2" w:tplc="100C0005" w:tentative="1">
+      <w:start w:val="1"/>
+      <w:numFmt w:val="bullet"/>
+      <w:lvlText w:val=""/>
+      <w:lvlJc w:val="left"/>
+      <w:pPr>
+        <w:ind w:left="2160" w:hanging="360"/>
+      </w:pPr>
+      <w:rPr>
+        <w:rFonts w:ascii="Wingdings" w:hAnsi="Wingdings" w:hint="default"/>
+      </w:rPr>
+    </w:lvl>
+    <w:lvl w:ilvl="3" w:tplc="100C0001" w:tentative="1">
+      <w:start w:val="1"/>
+      <w:numFmt w:val="bullet"/>
+      <w:lvlText w:val=""/>
+      <w:lvlJc w:val="left"/>
+      <w:pPr>
+        <w:ind w:left="2880" w:hanging="360"/>
+      </w:pPr>
+      <w:rPr>
+        <w:rFonts w:ascii="Symbol" w:hAnsi="Symbol" w:hint="default"/>
+      </w:rPr>
+    </w:lvl>
+    <w:lvl w:ilvl="4" w:tplc="100C0003" w:tentative="1">
+      <w:start w:val="1"/>
+      <w:numFmt w:val="bullet"/>
+      <w:lvlText w:val="o"/>
+      <w:lvlJc w:val="left"/>
+      <w:pPr>
+        <w:ind w:left="3600" w:hanging="360"/>
+      </w:pPr>
+      <w:rPr>
+        <w:rFonts w:ascii="Courier New" w:hAnsi="Courier New" w:cs="Courier New" w:hint="default"/>
+      </w:rPr>
+    </w:lvl>
+    <w:lvl w:ilvl="5" w:tplc="100C0005" w:tentative="1">
+      <w:start w:val="1"/>
+      <w:numFmt w:val="bullet"/>
+      <w:lvlText w:val=""/>
+      <w:lvlJc w:val="left"/>
+      <w:pPr>
+        <w:ind w:left="4320" w:hanging="360"/>
+      </w:pPr>
+      <w:rPr>
+        <w:rFonts w:ascii="Wingdings" w:hAnsi="Wingdings" w:hint="default"/>
+      </w:rPr>
+    </w:lvl>
+    <w:lvl w:ilvl="6" w:tplc="100C0001" w:tentative="1">
+      <w:start w:val="1"/>
+      <w:numFmt w:val="bullet"/>
+      <w:lvlText w:val=""/>
+      <w:lvlJc w:val="left"/>
+      <w:pPr>
+        <w:ind w:left="5040" w:hanging="360"/>
+      </w:pPr>
+      <w:rPr>
+        <w:rFonts w:ascii="Symbol" w:hAnsi="Symbol" w:hint="default"/>
+      </w:rPr>
+    </w:lvl>
+    <w:lvl w:ilvl="7" w:tplc="100C0003" w:tentative="1">
+      <w:start w:val="1"/>
+      <w:numFmt w:val="bullet"/>
+      <w:lvlText w:val="o"/>
+      <w:lvlJc w:val="left"/>
+      <w:pPr>
+        <w:ind w:left="5760" w:hanging="360"/>
+      </w:pPr>
+      <w:rPr>
+        <w:rFonts w:ascii="Courier New" w:hAnsi="Courier New" w:cs="Courier New" w:hint="default"/>
+      </w:rPr>
+    </w:lvl>
+    <w:lvl w:ilvl="8" w:tplc="100C0005" w:tentative="1">
+      <w:start w:val="1"/>
+      <w:numFmt w:val="bullet"/>
+      <w:lvlText w:val=""/>
+      <w:lvlJc w:val="left"/>
+      <w:pPr>
+        <w:ind w:left="6480" w:hanging="360"/>
+      </w:pPr>
+      <w:rPr>
+        <w:rFonts w:ascii="Wingdings" w:hAnsi="Wingdings" w:hint="default"/>
+      </w:rPr>
+    </w:lvl>
+  </w:abstractNum>
+  <w:abstractNum w:abstractNumId="8">
     <w:nsid w:val="675C79EF"/>
     <w:multiLevelType w:val="hybridMultilevel"/>
     <w:tmpl w:val="55703D7E"/>
@@ -2381,7 +2549,7 @@
       </w:rPr>
     </w:lvl>
   </w:abstractNum>
-  <w:abstractNum w:abstractNumId="8">
+  <w:abstractNum w:abstractNumId="9">
     <w:nsid w:val="6EA503A0"/>
     <w:multiLevelType w:val="hybridMultilevel"/>
     <w:tmpl w:val="661CA244"/>
@@ -2494,7 +2662,7 @@
       </w:rPr>
     </w:lvl>
   </w:abstractNum>
-  <w:abstractNum w:abstractNumId="9">
+  <w:abstractNum w:abstractNumId="10">
     <w:nsid w:val="70011807"/>
     <w:multiLevelType w:val="hybridMultilevel"/>
     <w:tmpl w:val="ECE80C60"/>
@@ -2607,7 +2775,7 @@
       </w:rPr>
     </w:lvl>
   </w:abstractNum>
-  <w:abstractNum w:abstractNumId="10">
+  <w:abstractNum w:abstractNumId="11">
     <w:nsid w:val="748D287C"/>
     <w:multiLevelType w:val="hybridMultilevel"/>
     <w:tmpl w:val="8CF2B35E"/>
@@ -2720,7 +2888,7 @@
       </w:rPr>
     </w:lvl>
   </w:abstractNum>
-  <w:abstractNum w:abstractNumId="11">
+  <w:abstractNum w:abstractNumId="12">
     <w:nsid w:val="793403BD"/>
     <w:multiLevelType w:val="hybridMultilevel"/>
     <w:tmpl w:val="4EF47CEE"/>
@@ -2833,7 +3001,7 @@
       </w:rPr>
     </w:lvl>
   </w:abstractNum>
-  <w:abstractNum w:abstractNumId="12">
+  <w:abstractNum w:abstractNumId="13">
     <w:nsid w:val="795D2811"/>
     <w:multiLevelType w:val="hybridMultilevel"/>
     <w:tmpl w:val="90906412"/>
@@ -2920,7 +3088,7 @@
     </w:lvl>
   </w:abstractNum>
   <w:num w:numId="1">
-    <w:abstractNumId w:val="9"/>
+    <w:abstractNumId w:val="10"/>
   </w:num>
   <w:num w:numId="2">
     <w:abstractNumId w:val="5"/>
@@ -2929,10 +3097,10 @@
     <w:abstractNumId w:val="1"/>
   </w:num>
   <w:num w:numId="4">
-    <w:abstractNumId w:val="11"/>
+    <w:abstractNumId w:val="12"/>
   </w:num>
   <w:num w:numId="5">
-    <w:abstractNumId w:val="8"/>
+    <w:abstractNumId w:val="9"/>
   </w:num>
   <w:num w:numId="6">
     <w:abstractNumId w:val="6"/>
@@ -2941,7 +3109,7 @@
     <w:abstractNumId w:val="4"/>
   </w:num>
   <w:num w:numId="8">
-    <w:abstractNumId w:val="7"/>
+    <w:abstractNumId w:val="8"/>
   </w:num>
   <w:num w:numId="9">
     <w:abstractNumId w:val="0"/>
@@ -2950,13 +3118,16 @@
     <w:abstractNumId w:val="2"/>
   </w:num>
   <w:num w:numId="11">
-    <w:abstractNumId w:val="10"/>
+    <w:abstractNumId w:val="11"/>
   </w:num>
   <w:num w:numId="12">
     <w:abstractNumId w:val="3"/>
   </w:num>
   <w:num w:numId="13">
-    <w:abstractNumId w:val="12"/>
+    <w:abstractNumId w:val="13"/>
+  </w:num>
+  <w:num w:numId="14">
+    <w:abstractNumId w:val="7"/>
   </w:num>
 </w:numbering>
 </file>
@@ -3120,6 +3291,29 @@
   <w:style w:type="paragraph" w:default="1" w:styleId="Normal">
     <w:name w:val="Normal"/>
     <w:qFormat/>
+  </w:style>
+  <w:style w:type="paragraph" w:styleId="Heading1">
+    <w:name w:val="heading 1"/>
+    <w:basedOn w:val="Normal"/>
+    <w:next w:val="Normal"/>
+    <w:link w:val="Heading1Char"/>
+    <w:uiPriority w:val="9"/>
+    <w:qFormat/>
+    <w:rsid w:val="000A497C"/>
+    <w:pPr>
+      <w:keepNext/>
+      <w:keepLines/>
+      <w:spacing w:before="480" w:after="0"/>
+      <w:outlineLvl w:val="0"/>
+    </w:pPr>
+    <w:rPr>
+      <w:rFonts w:asciiTheme="majorHAnsi" w:eastAsiaTheme="majorEastAsia" w:hAnsiTheme="majorHAnsi" w:cstheme="majorBidi"/>
+      <w:b/>
+      <w:bCs/>
+      <w:color w:val="3E3E67" w:themeColor="accent1" w:themeShade="BF"/>
+      <w:sz w:val="28"/>
+      <w:szCs w:val="28"/>
+    </w:rPr>
   </w:style>
   <w:style w:type="paragraph" w:styleId="Heading2">
     <w:name w:val="heading 2"/>
@@ -3283,6 +3477,21 @@
       <w:szCs w:val="16"/>
     </w:rPr>
   </w:style>
+  <w:style w:type="character" w:customStyle="1" w:styleId="Heading1Char">
+    <w:name w:val="Heading 1 Char"/>
+    <w:basedOn w:val="DefaultParagraphFont"/>
+    <w:link w:val="Heading1"/>
+    <w:uiPriority w:val="9"/>
+    <w:rsid w:val="000A497C"/>
+    <w:rPr>
+      <w:rFonts w:asciiTheme="majorHAnsi" w:eastAsiaTheme="majorEastAsia" w:hAnsiTheme="majorHAnsi" w:cstheme="majorBidi"/>
+      <w:b/>
+      <w:bCs/>
+      <w:color w:val="3E3E67" w:themeColor="accent1" w:themeShade="BF"/>
+      <w:sz w:val="28"/>
+      <w:szCs w:val="28"/>
+    </w:rPr>
+  </w:style>
 </w:styles>
 </file>
 
@@ -3445,6 +3654,29 @@
   <w:style w:type="paragraph" w:default="1" w:styleId="Normal">
     <w:name w:val="Normal"/>
     <w:qFormat/>
+  </w:style>
+  <w:style w:type="paragraph" w:styleId="Heading1">
+    <w:name w:val="heading 1"/>
+    <w:basedOn w:val="Normal"/>
+    <w:next w:val="Normal"/>
+    <w:link w:val="Heading1Char"/>
+    <w:uiPriority w:val="9"/>
+    <w:qFormat/>
+    <w:rsid w:val="000A497C"/>
+    <w:pPr>
+      <w:keepNext/>
+      <w:keepLines/>
+      <w:spacing w:before="480" w:after="0"/>
+      <w:outlineLvl w:val="0"/>
+    </w:pPr>
+    <w:rPr>
+      <w:rFonts w:asciiTheme="majorHAnsi" w:eastAsiaTheme="majorEastAsia" w:hAnsiTheme="majorHAnsi" w:cstheme="majorBidi"/>
+      <w:b/>
+      <w:bCs/>
+      <w:color w:val="3E3E67" w:themeColor="accent1" w:themeShade="BF"/>
+      <w:sz w:val="28"/>
+      <w:szCs w:val="28"/>
+    </w:rPr>
   </w:style>
   <w:style w:type="paragraph" w:styleId="Heading2">
     <w:name w:val="heading 2"/>
@@ -3606,6 +3838,21 @@
       <w:rFonts w:ascii="Tahoma" w:hAnsi="Tahoma" w:cs="Tahoma"/>
       <w:sz w:val="16"/>
       <w:szCs w:val="16"/>
+    </w:rPr>
+  </w:style>
+  <w:style w:type="character" w:customStyle="1" w:styleId="Heading1Char">
+    <w:name w:val="Heading 1 Char"/>
+    <w:basedOn w:val="DefaultParagraphFont"/>
+    <w:link w:val="Heading1"/>
+    <w:uiPriority w:val="9"/>
+    <w:rsid w:val="000A497C"/>
+    <w:rPr>
+      <w:rFonts w:asciiTheme="majorHAnsi" w:eastAsiaTheme="majorEastAsia" w:hAnsiTheme="majorHAnsi" w:cstheme="majorBidi"/>
+      <w:b/>
+      <w:bCs/>
+      <w:color w:val="3E3E67" w:themeColor="accent1" w:themeShade="BF"/>
+      <w:sz w:val="28"/>
+      <w:szCs w:val="28"/>
     </w:rPr>
   </w:style>
 </w:styles>

</xml_diff>